<commit_message>
Finished writing problem section for #3
Finished writing problem section for #3
</commit_message>
<xml_diff>
--- a/Week 1/ProblemSolving/Castillo_Tim_ProblemSolving.docx
+++ b/Week 1/ProblemSolving/Castillo_Tim_ProblemSolving.docx
@@ -1297,8 +1297,6 @@
           <w:rFonts w:ascii="Source Sans Pro" w:hAnsi="Source Sans Pro"/>
         </w:rPr>
       </w:pPr>
-      <w:bookmarkStart w:id="0" w:name="_GoBack"/>
-      <w:bookmarkEnd w:id="0"/>
       <w:r>
         <w:rPr>
           <w:rFonts w:ascii="Rockwell" w:hAnsi="Rockwell"/>
@@ -1469,8 +1467,175 @@
         <w:rPr>
           <w:rFonts w:ascii="Source Sans Pro" w:hAnsi="Source Sans Pro"/>
         </w:rPr>
-        <w:tab/>
-      </w:r>
+        <w:t>A little counting by starting with her thumb and going around her hand with the thumb number 1, fore finger number 2</w:t>
+      </w:r>
+      <w:proofErr w:type="gramStart"/>
+      <w:r>
+        <w:rPr>
+          <w:rFonts w:ascii="Source Sans Pro" w:hAnsi="Source Sans Pro"/>
+        </w:rPr>
+        <w:t>,  middle</w:t>
+      </w:r>
+      <w:proofErr w:type="gramEnd"/>
+      <w:r>
+        <w:rPr>
+          <w:rFonts w:ascii="Source Sans Pro" w:hAnsi="Source Sans Pro"/>
+        </w:rPr>
+        <w:t xml:space="preserve"> finger 3, ring finger number 4, pinky finger number five, then ring finger number 6, middle finger number 7, for finger number 8, thumb number 9, and fore finger number 10</w:t>
+      </w:r>
+      <w:r>
+        <w:rPr>
+          <w:rFonts w:ascii="Source Sans Pro" w:hAnsi="Source Sans Pro"/>
+        </w:rPr>
+        <w:t>.</w:t>
+      </w:r>
+      <w:r>
+        <w:rPr>
+          <w:rFonts w:ascii="Source Sans Pro" w:hAnsi="Source Sans Pro"/>
+        </w:rPr>
+        <w:t xml:space="preserve"> </w:t>
+      </w:r>
+    </w:p>
+    <w:p>
+      <w:pPr>
+        <w:jc w:val="both"/>
+        <w:rPr>
+          <w:rFonts w:ascii="Source Sans Pro" w:hAnsi="Source Sans Pro"/>
+          <w:b/>
+          <w:u w:val="single"/>
+        </w:rPr>
+      </w:pPr>
+    </w:p>
+    <w:p>
+      <w:pPr>
+        <w:widowControl w:val="0"/>
+        <w:autoSpaceDE w:val="0"/>
+        <w:autoSpaceDN w:val="0"/>
+        <w:adjustRightInd w:val="0"/>
+        <w:spacing w:after="240"/>
+        <w:rPr>
+          <w:rFonts w:ascii="Calibri" w:hAnsi="Calibri" w:cs="Calibri"/>
+        </w:rPr>
+      </w:pPr>
+      <w:r>
+        <w:rPr>
+          <w:rFonts w:ascii="Calibri" w:hAnsi="Calibri" w:cs="Calibri"/>
+        </w:rPr>
+        <w:t xml:space="preserve">a) </w:t>
+      </w:r>
+      <w:proofErr w:type="gramStart"/>
+      <w:r>
+        <w:rPr>
+          <w:rFonts w:ascii="Calibri" w:hAnsi="Calibri" w:cs="Calibri"/>
+        </w:rPr>
+        <w:t xml:space="preserve">What </w:t>
+      </w:r>
+      <w:r>
+        <w:rPr>
+          <w:rFonts w:ascii="Calibri" w:hAnsi="Calibri" w:cs="Calibri"/>
+        </w:rPr>
+        <w:t xml:space="preserve"> </w:t>
+      </w:r>
+      <w:r>
+        <w:rPr>
+          <w:rFonts w:ascii="Calibri" w:hAnsi="Calibri" w:cs="Calibri"/>
+        </w:rPr>
+        <w:t>finger</w:t>
+      </w:r>
+      <w:proofErr w:type="gramEnd"/>
+      <w:r>
+        <w:rPr>
+          <w:rFonts w:ascii="Calibri" w:hAnsi="Calibri" w:cs="Calibri"/>
+        </w:rPr>
+        <w:t xml:space="preserve"> will be number 10?</w:t>
+      </w:r>
+      <w:r>
+        <w:rPr>
+          <w:rFonts w:ascii="Calibri" w:hAnsi="Calibri" w:cs="Calibri"/>
+        </w:rPr>
+        <w:br/>
+      </w:r>
+      <w:r>
+        <w:rPr>
+          <w:rFonts w:ascii="Calibri" w:hAnsi="Calibri" w:cs="Calibri"/>
+        </w:rPr>
+        <w:t xml:space="preserve">b) </w:t>
+      </w:r>
+      <w:proofErr w:type="gramStart"/>
+      <w:r>
+        <w:rPr>
+          <w:rFonts w:ascii="Calibri" w:hAnsi="Calibri" w:cs="Calibri"/>
+        </w:rPr>
+        <w:t xml:space="preserve">What </w:t>
+      </w:r>
+      <w:r>
+        <w:rPr>
+          <w:rFonts w:ascii="Calibri" w:hAnsi="Calibri" w:cs="Calibri"/>
+        </w:rPr>
+        <w:t xml:space="preserve"> </w:t>
+      </w:r>
+      <w:r>
+        <w:rPr>
+          <w:rFonts w:ascii="Calibri" w:hAnsi="Calibri" w:cs="Calibri"/>
+        </w:rPr>
+        <w:t>finger</w:t>
+      </w:r>
+      <w:proofErr w:type="gramEnd"/>
+      <w:r>
+        <w:rPr>
+          <w:rFonts w:ascii="Calibri" w:hAnsi="Calibri" w:cs="Calibri"/>
+        </w:rPr>
+        <w:t xml:space="preserve"> will be number 100?</w:t>
+      </w:r>
+      <w:r>
+        <w:rPr>
+          <w:rFonts w:ascii="Calibri" w:hAnsi="Calibri" w:cs="Calibri"/>
+        </w:rPr>
+        <w:br/>
+      </w:r>
+      <w:r>
+        <w:rPr>
+          <w:rFonts w:ascii="Calibri" w:hAnsi="Calibri" w:cs="Calibri"/>
+        </w:rPr>
+        <w:t xml:space="preserve">c) </w:t>
+      </w:r>
+      <w:proofErr w:type="gramStart"/>
+      <w:r>
+        <w:rPr>
+          <w:rFonts w:ascii="Calibri" w:hAnsi="Calibri" w:cs="Calibri"/>
+        </w:rPr>
+        <w:t xml:space="preserve">What </w:t>
+      </w:r>
+      <w:r>
+        <w:rPr>
+          <w:rFonts w:ascii="Calibri" w:hAnsi="Calibri" w:cs="Calibri"/>
+        </w:rPr>
+        <w:t xml:space="preserve"> </w:t>
+      </w:r>
+      <w:r>
+        <w:rPr>
+          <w:rFonts w:ascii="Calibri" w:hAnsi="Calibri" w:cs="Calibri"/>
+        </w:rPr>
+        <w:t>finger</w:t>
+      </w:r>
+      <w:proofErr w:type="gramEnd"/>
+      <w:r>
+        <w:rPr>
+          <w:rFonts w:ascii="Calibri" w:hAnsi="Calibri" w:cs="Calibri"/>
+        </w:rPr>
+        <w:t xml:space="preserve"> will be number 1000?</w:t>
+      </w:r>
+      <w:bookmarkStart w:id="0" w:name="_GoBack"/>
+      <w:bookmarkEnd w:id="0"/>
+    </w:p>
+    <w:p>
+      <w:pPr>
+        <w:ind w:firstLine="360"/>
+        <w:jc w:val="both"/>
+        <w:rPr>
+          <w:rFonts w:ascii="Source Sans Pro" w:hAnsi="Source Sans Pro"/>
+        </w:rPr>
+      </w:pPr>
     </w:p>
     <w:sectPr>
       <w:pgSz w:w="12240" w:h="15840"/>
@@ -3061,7 +3226,7 @@
 </file>
 
 <file path=customXml/itemProps1.xml><?xml version="1.0" encoding="utf-8"?>
-<ds:datastoreItem xmlns:ds="http://schemas.openxmlformats.org/officeDocument/2006/customXml" ds:itemID="{27C1D761-015F-904F-8869-FBB98A5EAFF0}">
+<ds:datastoreItem xmlns:ds="http://schemas.openxmlformats.org/officeDocument/2006/customXml" ds:itemID="{BD2BBF49-96CF-3245-9E68-28CFD2CE11A7}">
   <ds:schemaRefs>
     <ds:schemaRef ds:uri="http://schemas.openxmlformats.org/officeDocument/2006/bibliography"/>
   </ds:schemaRefs>

</xml_diff>

<commit_message>
Created Problem #3 constraints section
Created Problem #3 constraints section
</commit_message>
<xml_diff>
--- a/Week 1/ProblemSolving/Castillo_Tim_ProblemSolving.docx
+++ b/Week 1/ProblemSolving/Castillo_Tim_ProblemSolving.docx
@@ -1458,30 +1458,29 @@
     </w:p>
     <w:p>
       <w:pPr>
-        <w:jc w:val="both"/>
-        <w:rPr>
-          <w:rFonts w:ascii="Source Sans Pro" w:hAnsi="Source Sans Pro"/>
-        </w:rPr>
-      </w:pPr>
-      <w:r>
-        <w:rPr>
-          <w:rFonts w:ascii="Source Sans Pro" w:hAnsi="Source Sans Pro"/>
-        </w:rPr>
-        <w:t>A little counting by starting with her thumb and going around her hand with the thumb number 1, fore finger number 2</w:t>
-      </w:r>
-      <w:proofErr w:type="gramStart"/>
-      <w:r>
-        <w:rPr>
-          <w:rFonts w:ascii="Source Sans Pro" w:hAnsi="Source Sans Pro"/>
-        </w:rPr>
-        <w:t>,  middle</w:t>
-      </w:r>
-      <w:proofErr w:type="gramEnd"/>
-      <w:r>
-        <w:rPr>
-          <w:rFonts w:ascii="Source Sans Pro" w:hAnsi="Source Sans Pro"/>
-        </w:rPr>
-        <w:t xml:space="preserve"> finger 3, ring finger number 4, pinky finger number five, then ring finger number 6, middle finger number 7, for finger number 8, thumb number 9, and fore finger number 10</w:t>
+        <w:ind w:firstLine="360"/>
+        <w:jc w:val="both"/>
+        <w:rPr>
+          <w:rFonts w:ascii="Source Sans Pro" w:hAnsi="Source Sans Pro"/>
+        </w:rPr>
+      </w:pPr>
+      <w:r>
+        <w:rPr>
+          <w:rFonts w:ascii="Source Sans Pro" w:hAnsi="Source Sans Pro"/>
+        </w:rPr>
+        <w:t>A little counting by starting with her thumb and going around her hand with the thumb n</w:t>
+      </w:r>
+      <w:r>
+        <w:rPr>
+          <w:rFonts w:ascii="Source Sans Pro" w:hAnsi="Source Sans Pro"/>
+        </w:rPr>
+        <w:t xml:space="preserve">umber 1, fore finger number 2, </w:t>
+      </w:r>
+      <w:r>
+        <w:rPr>
+          <w:rFonts w:ascii="Source Sans Pro" w:hAnsi="Source Sans Pro"/>
+        </w:rPr>
+        <w:t>middle finger 3, ring finger number 4, pinky finger number five, then ring finger number 6, middle finger number 7, for finger number 8, thumb number 9, and fore finger number 10</w:t>
       </w:r>
       <w:r>
         <w:rPr>
@@ -1625,17 +1624,110 @@
         </w:rPr>
         <w:t xml:space="preserve"> will be number 1000?</w:t>
       </w:r>
+    </w:p>
+    <w:p>
+      <w:pPr>
+        <w:jc w:val="both"/>
+        <w:rPr>
+          <w:rFonts w:ascii="Source Sans Pro" w:hAnsi="Source Sans Pro"/>
+          <w:b/>
+          <w:u w:val="single"/>
+        </w:rPr>
+      </w:pPr>
+      <w:r>
+        <w:rPr>
+          <w:rFonts w:ascii="Source Sans Pro" w:hAnsi="Source Sans Pro"/>
+          <w:b/>
+          <w:u w:val="single"/>
+        </w:rPr>
+        <w:t>Constraints:</w:t>
+      </w:r>
+    </w:p>
+    <w:p>
+      <w:pPr>
+        <w:jc w:val="both"/>
+        <w:rPr>
+          <w:rFonts w:ascii="Source Sans Pro" w:hAnsi="Source Sans Pro"/>
+          <w:b/>
+          <w:u w:val="single"/>
+        </w:rPr>
+      </w:pPr>
+    </w:p>
+    <w:p>
+      <w:pPr>
+        <w:pStyle w:val="ListParagraph"/>
+        <w:numPr>
+          <w:ilvl w:val="0"/>
+          <w:numId w:val="11"/>
+        </w:numPr>
+        <w:jc w:val="both"/>
+        <w:rPr>
+          <w:rFonts w:ascii="Source Sans Pro" w:hAnsi="Source Sans Pro"/>
+          <w:b/>
+          <w:u w:val="single"/>
+        </w:rPr>
+      </w:pPr>
+      <w:r>
+        <w:rPr>
+          <w:rFonts w:ascii="Source Sans Pro" w:hAnsi="Source Sans Pro"/>
+        </w:rPr>
+        <w:t>Each finger is one number.</w:t>
+      </w:r>
+    </w:p>
+    <w:p>
+      <w:pPr>
+        <w:jc w:val="both"/>
+        <w:rPr>
+          <w:rFonts w:ascii="Source Sans Pro" w:hAnsi="Source Sans Pro"/>
+          <w:b/>
+          <w:u w:val="single"/>
+        </w:rPr>
+      </w:pPr>
+    </w:p>
+    <w:p>
+      <w:pPr>
+        <w:jc w:val="both"/>
+        <w:rPr>
+          <w:rFonts w:ascii="Source Sans Pro" w:hAnsi="Source Sans Pro"/>
+          <w:b/>
+          <w:u w:val="single"/>
+        </w:rPr>
+      </w:pPr>
+      <w:r>
+        <w:rPr>
+          <w:rFonts w:ascii="Source Sans Pro" w:hAnsi="Source Sans Pro"/>
+          <w:b/>
+          <w:u w:val="single"/>
+        </w:rPr>
+        <w:t>Sub-Goals:</w:t>
+      </w:r>
+    </w:p>
+    <w:p>
+      <w:pPr>
+        <w:jc w:val="both"/>
+        <w:rPr>
+          <w:rFonts w:ascii="Source Sans Pro" w:hAnsi="Source Sans Pro"/>
+          <w:b/>
+          <w:u w:val="single"/>
+        </w:rPr>
+      </w:pPr>
+    </w:p>
+    <w:p>
+      <w:pPr>
+        <w:pStyle w:val="ListParagraph"/>
+        <w:numPr>
+          <w:ilvl w:val="0"/>
+          <w:numId w:val="12"/>
+        </w:numPr>
+        <w:jc w:val="both"/>
+        <w:rPr>
+          <w:rFonts w:ascii="Source Sans Pro" w:hAnsi="Source Sans Pro"/>
+          <w:b/>
+          <w:u w:val="single"/>
+        </w:rPr>
+      </w:pPr>
       <w:bookmarkStart w:id="0" w:name="_GoBack"/>
       <w:bookmarkEnd w:id="0"/>
-    </w:p>
-    <w:p>
-      <w:pPr>
-        <w:ind w:firstLine="360"/>
-        <w:jc w:val="both"/>
-        <w:rPr>
-          <w:rFonts w:ascii="Source Sans Pro" w:hAnsi="Source Sans Pro"/>
-        </w:rPr>
-      </w:pPr>
     </w:p>
     <w:sectPr>
       <w:pgSz w:w="12240" w:h="15840"/>
@@ -1736,6 +1828,92 @@
     </w:lvl>
   </w:abstractNum>
   <w:abstractNum w:abstractNumId="1">
+    <w:nsid w:val="254C7D99"/>
+    <w:multiLevelType w:val="hybridMultilevel"/>
+    <w:tmpl w:val="5D225A20"/>
+    <w:lvl w:ilvl="0" w:tplc="0409000F">
+      <w:start w:val="1"/>
+      <w:numFmt w:val="decimal"/>
+      <w:lvlText w:val="%1."/>
+      <w:lvlJc w:val="left"/>
+      <w:pPr>
+        <w:ind w:left="720" w:hanging="360"/>
+      </w:pPr>
+    </w:lvl>
+    <w:lvl w:ilvl="1" w:tplc="04090019" w:tentative="1">
+      <w:start w:val="1"/>
+      <w:numFmt w:val="lowerLetter"/>
+      <w:lvlText w:val="%2."/>
+      <w:lvlJc w:val="left"/>
+      <w:pPr>
+        <w:ind w:left="1440" w:hanging="360"/>
+      </w:pPr>
+    </w:lvl>
+    <w:lvl w:ilvl="2" w:tplc="0409001B" w:tentative="1">
+      <w:start w:val="1"/>
+      <w:numFmt w:val="lowerRoman"/>
+      <w:lvlText w:val="%3."/>
+      <w:lvlJc w:val="right"/>
+      <w:pPr>
+        <w:ind w:left="2160" w:hanging="180"/>
+      </w:pPr>
+    </w:lvl>
+    <w:lvl w:ilvl="3" w:tplc="0409000F" w:tentative="1">
+      <w:start w:val="1"/>
+      <w:numFmt w:val="decimal"/>
+      <w:lvlText w:val="%4."/>
+      <w:lvlJc w:val="left"/>
+      <w:pPr>
+        <w:ind w:left="2880" w:hanging="360"/>
+      </w:pPr>
+    </w:lvl>
+    <w:lvl w:ilvl="4" w:tplc="04090019" w:tentative="1">
+      <w:start w:val="1"/>
+      <w:numFmt w:val="lowerLetter"/>
+      <w:lvlText w:val="%5."/>
+      <w:lvlJc w:val="left"/>
+      <w:pPr>
+        <w:ind w:left="3600" w:hanging="360"/>
+      </w:pPr>
+    </w:lvl>
+    <w:lvl w:ilvl="5" w:tplc="0409001B" w:tentative="1">
+      <w:start w:val="1"/>
+      <w:numFmt w:val="lowerRoman"/>
+      <w:lvlText w:val="%6."/>
+      <w:lvlJc w:val="right"/>
+      <w:pPr>
+        <w:ind w:left="4320" w:hanging="180"/>
+      </w:pPr>
+    </w:lvl>
+    <w:lvl w:ilvl="6" w:tplc="0409000F" w:tentative="1">
+      <w:start w:val="1"/>
+      <w:numFmt w:val="decimal"/>
+      <w:lvlText w:val="%7."/>
+      <w:lvlJc w:val="left"/>
+      <w:pPr>
+        <w:ind w:left="5040" w:hanging="360"/>
+      </w:pPr>
+    </w:lvl>
+    <w:lvl w:ilvl="7" w:tplc="04090019" w:tentative="1">
+      <w:start w:val="1"/>
+      <w:numFmt w:val="lowerLetter"/>
+      <w:lvlText w:val="%8."/>
+      <w:lvlJc w:val="left"/>
+      <w:pPr>
+        <w:ind w:left="5760" w:hanging="360"/>
+      </w:pPr>
+    </w:lvl>
+    <w:lvl w:ilvl="8" w:tplc="0409001B" w:tentative="1">
+      <w:start w:val="1"/>
+      <w:numFmt w:val="lowerRoman"/>
+      <w:lvlText w:val="%9."/>
+      <w:lvlJc w:val="right"/>
+      <w:pPr>
+        <w:ind w:left="6480" w:hanging="180"/>
+      </w:pPr>
+    </w:lvl>
+  </w:abstractNum>
+  <w:abstractNum w:abstractNumId="2">
     <w:nsid w:val="37740AA6"/>
     <w:multiLevelType w:val="hybridMultilevel"/>
     <w:tmpl w:val="6CE035D6"/>
@@ -1821,7 +1999,7 @@
       </w:pPr>
     </w:lvl>
   </w:abstractNum>
-  <w:abstractNum w:abstractNumId="2">
+  <w:abstractNum w:abstractNumId="3">
     <w:nsid w:val="38A66C0A"/>
     <w:multiLevelType w:val="hybridMultilevel"/>
     <w:tmpl w:val="18F4C21C"/>
@@ -1907,7 +2085,7 @@
       </w:pPr>
     </w:lvl>
   </w:abstractNum>
-  <w:abstractNum w:abstractNumId="3">
+  <w:abstractNum w:abstractNumId="4">
     <w:nsid w:val="3A074BE3"/>
     <w:multiLevelType w:val="hybridMultilevel"/>
     <w:tmpl w:val="2BA821D4"/>
@@ -1993,7 +2171,7 @@
       </w:pPr>
     </w:lvl>
   </w:abstractNum>
-  <w:abstractNum w:abstractNumId="4">
+  <w:abstractNum w:abstractNumId="5">
     <w:nsid w:val="3BBF433A"/>
     <w:multiLevelType w:val="hybridMultilevel"/>
     <w:tmpl w:val="98185392"/>
@@ -2079,7 +2257,7 @@
       </w:pPr>
     </w:lvl>
   </w:abstractNum>
-  <w:abstractNum w:abstractNumId="5">
+  <w:abstractNum w:abstractNumId="6">
     <w:nsid w:val="4F042034"/>
     <w:multiLevelType w:val="hybridMultilevel"/>
     <w:tmpl w:val="43B85C26"/>
@@ -2165,7 +2343,7 @@
       </w:pPr>
     </w:lvl>
   </w:abstractNum>
-  <w:abstractNum w:abstractNumId="6">
+  <w:abstractNum w:abstractNumId="7">
     <w:nsid w:val="51AE4D08"/>
     <w:multiLevelType w:val="hybridMultilevel"/>
     <w:tmpl w:val="E37497F6"/>
@@ -2251,7 +2429,179 @@
       </w:pPr>
     </w:lvl>
   </w:abstractNum>
-  <w:abstractNum w:abstractNumId="7">
+  <w:abstractNum w:abstractNumId="8">
+    <w:nsid w:val="626B71EA"/>
+    <w:multiLevelType w:val="hybridMultilevel"/>
+    <w:tmpl w:val="5D225A20"/>
+    <w:lvl w:ilvl="0" w:tplc="0409000F">
+      <w:start w:val="1"/>
+      <w:numFmt w:val="decimal"/>
+      <w:lvlText w:val="%1."/>
+      <w:lvlJc w:val="left"/>
+      <w:pPr>
+        <w:ind w:left="720" w:hanging="360"/>
+      </w:pPr>
+    </w:lvl>
+    <w:lvl w:ilvl="1" w:tplc="04090019" w:tentative="1">
+      <w:start w:val="1"/>
+      <w:numFmt w:val="lowerLetter"/>
+      <w:lvlText w:val="%2."/>
+      <w:lvlJc w:val="left"/>
+      <w:pPr>
+        <w:ind w:left="1440" w:hanging="360"/>
+      </w:pPr>
+    </w:lvl>
+    <w:lvl w:ilvl="2" w:tplc="0409001B" w:tentative="1">
+      <w:start w:val="1"/>
+      <w:numFmt w:val="lowerRoman"/>
+      <w:lvlText w:val="%3."/>
+      <w:lvlJc w:val="right"/>
+      <w:pPr>
+        <w:ind w:left="2160" w:hanging="180"/>
+      </w:pPr>
+    </w:lvl>
+    <w:lvl w:ilvl="3" w:tplc="0409000F" w:tentative="1">
+      <w:start w:val="1"/>
+      <w:numFmt w:val="decimal"/>
+      <w:lvlText w:val="%4."/>
+      <w:lvlJc w:val="left"/>
+      <w:pPr>
+        <w:ind w:left="2880" w:hanging="360"/>
+      </w:pPr>
+    </w:lvl>
+    <w:lvl w:ilvl="4" w:tplc="04090019" w:tentative="1">
+      <w:start w:val="1"/>
+      <w:numFmt w:val="lowerLetter"/>
+      <w:lvlText w:val="%5."/>
+      <w:lvlJc w:val="left"/>
+      <w:pPr>
+        <w:ind w:left="3600" w:hanging="360"/>
+      </w:pPr>
+    </w:lvl>
+    <w:lvl w:ilvl="5" w:tplc="0409001B" w:tentative="1">
+      <w:start w:val="1"/>
+      <w:numFmt w:val="lowerRoman"/>
+      <w:lvlText w:val="%6."/>
+      <w:lvlJc w:val="right"/>
+      <w:pPr>
+        <w:ind w:left="4320" w:hanging="180"/>
+      </w:pPr>
+    </w:lvl>
+    <w:lvl w:ilvl="6" w:tplc="0409000F" w:tentative="1">
+      <w:start w:val="1"/>
+      <w:numFmt w:val="decimal"/>
+      <w:lvlText w:val="%7."/>
+      <w:lvlJc w:val="left"/>
+      <w:pPr>
+        <w:ind w:left="5040" w:hanging="360"/>
+      </w:pPr>
+    </w:lvl>
+    <w:lvl w:ilvl="7" w:tplc="04090019" w:tentative="1">
+      <w:start w:val="1"/>
+      <w:numFmt w:val="lowerLetter"/>
+      <w:lvlText w:val="%8."/>
+      <w:lvlJc w:val="left"/>
+      <w:pPr>
+        <w:ind w:left="5760" w:hanging="360"/>
+      </w:pPr>
+    </w:lvl>
+    <w:lvl w:ilvl="8" w:tplc="0409001B" w:tentative="1">
+      <w:start w:val="1"/>
+      <w:numFmt w:val="lowerRoman"/>
+      <w:lvlText w:val="%9."/>
+      <w:lvlJc w:val="right"/>
+      <w:pPr>
+        <w:ind w:left="6480" w:hanging="180"/>
+      </w:pPr>
+    </w:lvl>
+  </w:abstractNum>
+  <w:abstractNum w:abstractNumId="9">
+    <w:nsid w:val="68530ACC"/>
+    <w:multiLevelType w:val="hybridMultilevel"/>
+    <w:tmpl w:val="CE5648E4"/>
+    <w:lvl w:ilvl="0" w:tplc="0409000F">
+      <w:start w:val="1"/>
+      <w:numFmt w:val="decimal"/>
+      <w:lvlText w:val="%1."/>
+      <w:lvlJc w:val="left"/>
+      <w:pPr>
+        <w:ind w:left="720" w:hanging="360"/>
+      </w:pPr>
+    </w:lvl>
+    <w:lvl w:ilvl="1" w:tplc="04090019" w:tentative="1">
+      <w:start w:val="1"/>
+      <w:numFmt w:val="lowerLetter"/>
+      <w:lvlText w:val="%2."/>
+      <w:lvlJc w:val="left"/>
+      <w:pPr>
+        <w:ind w:left="1440" w:hanging="360"/>
+      </w:pPr>
+    </w:lvl>
+    <w:lvl w:ilvl="2" w:tplc="0409001B" w:tentative="1">
+      <w:start w:val="1"/>
+      <w:numFmt w:val="lowerRoman"/>
+      <w:lvlText w:val="%3."/>
+      <w:lvlJc w:val="right"/>
+      <w:pPr>
+        <w:ind w:left="2160" w:hanging="180"/>
+      </w:pPr>
+    </w:lvl>
+    <w:lvl w:ilvl="3" w:tplc="0409000F" w:tentative="1">
+      <w:start w:val="1"/>
+      <w:numFmt w:val="decimal"/>
+      <w:lvlText w:val="%4."/>
+      <w:lvlJc w:val="left"/>
+      <w:pPr>
+        <w:ind w:left="2880" w:hanging="360"/>
+      </w:pPr>
+    </w:lvl>
+    <w:lvl w:ilvl="4" w:tplc="04090019" w:tentative="1">
+      <w:start w:val="1"/>
+      <w:numFmt w:val="lowerLetter"/>
+      <w:lvlText w:val="%5."/>
+      <w:lvlJc w:val="left"/>
+      <w:pPr>
+        <w:ind w:left="3600" w:hanging="360"/>
+      </w:pPr>
+    </w:lvl>
+    <w:lvl w:ilvl="5" w:tplc="0409001B" w:tentative="1">
+      <w:start w:val="1"/>
+      <w:numFmt w:val="lowerRoman"/>
+      <w:lvlText w:val="%6."/>
+      <w:lvlJc w:val="right"/>
+      <w:pPr>
+        <w:ind w:left="4320" w:hanging="180"/>
+      </w:pPr>
+    </w:lvl>
+    <w:lvl w:ilvl="6" w:tplc="0409000F" w:tentative="1">
+      <w:start w:val="1"/>
+      <w:numFmt w:val="decimal"/>
+      <w:lvlText w:val="%7."/>
+      <w:lvlJc w:val="left"/>
+      <w:pPr>
+        <w:ind w:left="5040" w:hanging="360"/>
+      </w:pPr>
+    </w:lvl>
+    <w:lvl w:ilvl="7" w:tplc="04090019" w:tentative="1">
+      <w:start w:val="1"/>
+      <w:numFmt w:val="lowerLetter"/>
+      <w:lvlText w:val="%8."/>
+      <w:lvlJc w:val="left"/>
+      <w:pPr>
+        <w:ind w:left="5760" w:hanging="360"/>
+      </w:pPr>
+    </w:lvl>
+    <w:lvl w:ilvl="8" w:tplc="0409001B" w:tentative="1">
+      <w:start w:val="1"/>
+      <w:numFmt w:val="lowerRoman"/>
+      <w:lvlText w:val="%9."/>
+      <w:lvlJc w:val="right"/>
+      <w:pPr>
+        <w:ind w:left="6480" w:hanging="180"/>
+      </w:pPr>
+    </w:lvl>
+  </w:abstractNum>
+  <w:abstractNum w:abstractNumId="10">
     <w:nsid w:val="6EC54789"/>
     <w:multiLevelType w:val="hybridMultilevel"/>
     <w:tmpl w:val="32D815D4"/>
@@ -2337,7 +2687,7 @@
       </w:pPr>
     </w:lvl>
   </w:abstractNum>
-  <w:abstractNum w:abstractNumId="8">
+  <w:abstractNum w:abstractNumId="11">
     <w:nsid w:val="7F720D7B"/>
     <w:multiLevelType w:val="hybridMultilevel"/>
     <w:tmpl w:val="A6E89562"/>
@@ -2424,31 +2774,40 @@
     </w:lvl>
   </w:abstractNum>
   <w:num w:numId="1">
-    <w:abstractNumId w:val="7"/>
+    <w:abstractNumId w:val="10"/>
   </w:num>
   <w:num w:numId="2">
-    <w:abstractNumId w:val="4"/>
+    <w:abstractNumId w:val="5"/>
   </w:num>
   <w:num w:numId="3">
-    <w:abstractNumId w:val="8"/>
+    <w:abstractNumId w:val="11"/>
   </w:num>
   <w:num w:numId="4">
     <w:abstractNumId w:val="0"/>
   </w:num>
   <w:num w:numId="5">
+    <w:abstractNumId w:val="4"/>
+  </w:num>
+  <w:num w:numId="6">
+    <w:abstractNumId w:val="6"/>
+  </w:num>
+  <w:num w:numId="7">
+    <w:abstractNumId w:val="2"/>
+  </w:num>
+  <w:num w:numId="8">
     <w:abstractNumId w:val="3"/>
   </w:num>
-  <w:num w:numId="6">
-    <w:abstractNumId w:val="5"/>
+  <w:num w:numId="9">
+    <w:abstractNumId w:val="7"/>
   </w:num>
-  <w:num w:numId="7">
+  <w:num w:numId="10">
+    <w:abstractNumId w:val="9"/>
+  </w:num>
+  <w:num w:numId="11">
     <w:abstractNumId w:val="1"/>
   </w:num>
-  <w:num w:numId="8">
-    <w:abstractNumId w:val="2"/>
-  </w:num>
-  <w:num w:numId="9">
-    <w:abstractNumId w:val="6"/>
+  <w:num w:numId="12">
+    <w:abstractNumId w:val="8"/>
   </w:num>
 </w:numbering>
 </file>
@@ -3226,7 +3585,7 @@
 </file>
 
 <file path=customXml/itemProps1.xml><?xml version="1.0" encoding="utf-8"?>
-<ds:datastoreItem xmlns:ds="http://schemas.openxmlformats.org/officeDocument/2006/customXml" ds:itemID="{BD2BBF49-96CF-3245-9E68-28CFD2CE11A7}">
+<ds:datastoreItem xmlns:ds="http://schemas.openxmlformats.org/officeDocument/2006/customXml" ds:itemID="{207CBB1D-178F-7D47-9AB1-2D071DB920A2}">
   <ds:schemaRefs>
     <ds:schemaRef ds:uri="http://schemas.openxmlformats.org/officeDocument/2006/bibliography"/>
   </ds:schemaRefs>

</xml_diff>

<commit_message>
Adding solution image to Problem solving folder
</commit_message>
<xml_diff>
--- a/Week 1/ProblemSolving/Castillo_Tim_ProblemSolving.docx
+++ b/Week 1/ProblemSolving/Castillo_Tim_ProblemSolving.docx
@@ -1410,6 +1410,283 @@
           <w:szCs w:val="32"/>
         </w:rPr>
       </w:pPr>
+    </w:p>
+    <w:p>
+      <w:pPr>
+        <w:jc w:val="both"/>
+        <w:rPr>
+          <w:rFonts w:ascii="Rockwell" w:hAnsi="Rockwell"/>
+          <w:b/>
+          <w:sz w:val="32"/>
+          <w:szCs w:val="32"/>
+        </w:rPr>
+      </w:pPr>
+    </w:p>
+    <w:p>
+      <w:pPr>
+        <w:jc w:val="both"/>
+        <w:rPr>
+          <w:rFonts w:ascii="Rockwell" w:hAnsi="Rockwell"/>
+          <w:b/>
+          <w:sz w:val="32"/>
+          <w:szCs w:val="32"/>
+        </w:rPr>
+      </w:pPr>
+    </w:p>
+    <w:p>
+      <w:pPr>
+        <w:jc w:val="both"/>
+        <w:rPr>
+          <w:rFonts w:ascii="Rockwell" w:hAnsi="Rockwell"/>
+          <w:b/>
+          <w:sz w:val="32"/>
+          <w:szCs w:val="32"/>
+        </w:rPr>
+      </w:pPr>
+    </w:p>
+    <w:p>
+      <w:pPr>
+        <w:jc w:val="both"/>
+        <w:rPr>
+          <w:rFonts w:ascii="Rockwell" w:hAnsi="Rockwell"/>
+          <w:b/>
+          <w:sz w:val="32"/>
+          <w:szCs w:val="32"/>
+        </w:rPr>
+      </w:pPr>
+    </w:p>
+    <w:p>
+      <w:pPr>
+        <w:jc w:val="both"/>
+        <w:rPr>
+          <w:rFonts w:ascii="Rockwell" w:hAnsi="Rockwell"/>
+          <w:b/>
+          <w:sz w:val="32"/>
+          <w:szCs w:val="32"/>
+        </w:rPr>
+      </w:pPr>
+    </w:p>
+    <w:p>
+      <w:pPr>
+        <w:jc w:val="both"/>
+        <w:rPr>
+          <w:rFonts w:ascii="Rockwell" w:hAnsi="Rockwell"/>
+          <w:b/>
+          <w:sz w:val="32"/>
+          <w:szCs w:val="32"/>
+        </w:rPr>
+      </w:pPr>
+    </w:p>
+    <w:p>
+      <w:pPr>
+        <w:jc w:val="both"/>
+        <w:rPr>
+          <w:rFonts w:ascii="Rockwell" w:hAnsi="Rockwell"/>
+          <w:b/>
+          <w:sz w:val="32"/>
+          <w:szCs w:val="32"/>
+        </w:rPr>
+      </w:pPr>
+    </w:p>
+    <w:p>
+      <w:pPr>
+        <w:jc w:val="both"/>
+        <w:rPr>
+          <w:rFonts w:ascii="Rockwell" w:hAnsi="Rockwell"/>
+          <w:b/>
+          <w:sz w:val="32"/>
+          <w:szCs w:val="32"/>
+        </w:rPr>
+      </w:pPr>
+    </w:p>
+    <w:p>
+      <w:pPr>
+        <w:jc w:val="both"/>
+        <w:rPr>
+          <w:rFonts w:ascii="Rockwell" w:hAnsi="Rockwell"/>
+          <w:b/>
+          <w:sz w:val="32"/>
+          <w:szCs w:val="32"/>
+        </w:rPr>
+      </w:pPr>
+    </w:p>
+    <w:p>
+      <w:pPr>
+        <w:jc w:val="both"/>
+        <w:rPr>
+          <w:rFonts w:ascii="Rockwell" w:hAnsi="Rockwell"/>
+          <w:b/>
+          <w:sz w:val="32"/>
+          <w:szCs w:val="32"/>
+        </w:rPr>
+      </w:pPr>
+    </w:p>
+    <w:p>
+      <w:pPr>
+        <w:jc w:val="both"/>
+        <w:rPr>
+          <w:rFonts w:ascii="Rockwell" w:hAnsi="Rockwell"/>
+          <w:b/>
+          <w:sz w:val="32"/>
+          <w:szCs w:val="32"/>
+        </w:rPr>
+      </w:pPr>
+    </w:p>
+    <w:p>
+      <w:pPr>
+        <w:jc w:val="both"/>
+        <w:rPr>
+          <w:rFonts w:ascii="Rockwell" w:hAnsi="Rockwell"/>
+          <w:b/>
+          <w:sz w:val="32"/>
+          <w:szCs w:val="32"/>
+        </w:rPr>
+      </w:pPr>
+    </w:p>
+    <w:p>
+      <w:pPr>
+        <w:jc w:val="both"/>
+        <w:rPr>
+          <w:rFonts w:ascii="Rockwell" w:hAnsi="Rockwell"/>
+          <w:b/>
+          <w:sz w:val="32"/>
+          <w:szCs w:val="32"/>
+        </w:rPr>
+      </w:pPr>
+    </w:p>
+    <w:p>
+      <w:pPr>
+        <w:jc w:val="both"/>
+        <w:rPr>
+          <w:rFonts w:ascii="Rockwell" w:hAnsi="Rockwell"/>
+          <w:b/>
+          <w:sz w:val="32"/>
+          <w:szCs w:val="32"/>
+        </w:rPr>
+      </w:pPr>
+    </w:p>
+    <w:p>
+      <w:pPr>
+        <w:jc w:val="both"/>
+        <w:rPr>
+          <w:rFonts w:ascii="Rockwell" w:hAnsi="Rockwell"/>
+          <w:b/>
+          <w:sz w:val="32"/>
+          <w:szCs w:val="32"/>
+        </w:rPr>
+      </w:pPr>
+    </w:p>
+    <w:p>
+      <w:pPr>
+        <w:jc w:val="both"/>
+        <w:rPr>
+          <w:rFonts w:ascii="Rockwell" w:hAnsi="Rockwell"/>
+          <w:b/>
+          <w:sz w:val="32"/>
+          <w:szCs w:val="32"/>
+        </w:rPr>
+      </w:pPr>
+    </w:p>
+    <w:p>
+      <w:pPr>
+        <w:jc w:val="both"/>
+        <w:rPr>
+          <w:rFonts w:ascii="Rockwell" w:hAnsi="Rockwell"/>
+          <w:b/>
+          <w:sz w:val="32"/>
+          <w:szCs w:val="32"/>
+        </w:rPr>
+      </w:pPr>
+    </w:p>
+    <w:p>
+      <w:pPr>
+        <w:jc w:val="both"/>
+        <w:rPr>
+          <w:rFonts w:ascii="Rockwell" w:hAnsi="Rockwell"/>
+          <w:b/>
+          <w:sz w:val="32"/>
+          <w:szCs w:val="32"/>
+        </w:rPr>
+      </w:pPr>
+    </w:p>
+    <w:p>
+      <w:pPr>
+        <w:jc w:val="both"/>
+        <w:rPr>
+          <w:rFonts w:ascii="Rockwell" w:hAnsi="Rockwell"/>
+          <w:b/>
+          <w:sz w:val="32"/>
+          <w:szCs w:val="32"/>
+        </w:rPr>
+      </w:pPr>
+    </w:p>
+    <w:p>
+      <w:pPr>
+        <w:jc w:val="both"/>
+        <w:rPr>
+          <w:rFonts w:ascii="Rockwell" w:hAnsi="Rockwell"/>
+          <w:b/>
+          <w:sz w:val="32"/>
+          <w:szCs w:val="32"/>
+        </w:rPr>
+      </w:pPr>
+    </w:p>
+    <w:p>
+      <w:pPr>
+        <w:jc w:val="both"/>
+        <w:rPr>
+          <w:rFonts w:ascii="Rockwell" w:hAnsi="Rockwell"/>
+          <w:b/>
+          <w:sz w:val="32"/>
+          <w:szCs w:val="32"/>
+        </w:rPr>
+      </w:pPr>
+    </w:p>
+    <w:p>
+      <w:pPr>
+        <w:jc w:val="both"/>
+        <w:rPr>
+          <w:rFonts w:ascii="Rockwell" w:hAnsi="Rockwell"/>
+          <w:b/>
+          <w:sz w:val="32"/>
+          <w:szCs w:val="32"/>
+        </w:rPr>
+      </w:pPr>
+    </w:p>
+    <w:p>
+      <w:pPr>
+        <w:jc w:val="both"/>
+        <w:rPr>
+          <w:rFonts w:ascii="Rockwell" w:hAnsi="Rockwell"/>
+          <w:b/>
+          <w:sz w:val="32"/>
+          <w:szCs w:val="32"/>
+        </w:rPr>
+      </w:pPr>
+    </w:p>
+    <w:p>
+      <w:pPr>
+        <w:jc w:val="both"/>
+        <w:rPr>
+          <w:rFonts w:ascii="Rockwell" w:hAnsi="Rockwell"/>
+          <w:b/>
+          <w:sz w:val="32"/>
+          <w:szCs w:val="32"/>
+        </w:rPr>
+      </w:pPr>
+    </w:p>
+    <w:p>
+      <w:pPr>
+        <w:jc w:val="both"/>
+        <w:rPr>
+          <w:rFonts w:ascii="Rockwell" w:hAnsi="Rockwell"/>
+          <w:b/>
+          <w:sz w:val="32"/>
+          <w:szCs w:val="32"/>
+        </w:rPr>
+      </w:pPr>
+      <w:bookmarkStart w:id="0" w:name="_GoBack"/>
+      <w:bookmarkEnd w:id="0"/>
       <w:r>
         <w:rPr>
           <w:rFonts w:ascii="Rockwell" w:hAnsi="Rockwell"/>
@@ -1522,12 +1799,11 @@
         </w:rPr>
         <w:t xml:space="preserve">a) </w:t>
       </w:r>
-      <w:proofErr w:type="gramStart"/>
       <w:r>
         <w:rPr>
           <w:rFonts w:ascii="Calibri" w:hAnsi="Calibri" w:cs="Calibri"/>
         </w:rPr>
-        <w:t xml:space="preserve">What </w:t>
+        <w:t>What</w:t>
       </w:r>
       <w:r>
         <w:rPr>
@@ -1539,90 +1815,61 @@
         <w:rPr>
           <w:rFonts w:ascii="Calibri" w:hAnsi="Calibri" w:cs="Calibri"/>
         </w:rPr>
-        <w:t>finger</w:t>
-      </w:r>
-      <w:proofErr w:type="gramEnd"/>
+        <w:t>finger will be number 10?</w:t>
+      </w:r>
       <w:r>
         <w:rPr>
           <w:rFonts w:ascii="Calibri" w:hAnsi="Calibri" w:cs="Calibri"/>
         </w:rPr>
-        <w:t xml:space="preserve"> will be number 10?</w:t>
+        <w:br/>
       </w:r>
       <w:r>
         <w:rPr>
           <w:rFonts w:ascii="Calibri" w:hAnsi="Calibri" w:cs="Calibri"/>
         </w:rPr>
+        <w:t xml:space="preserve">b) </w:t>
+      </w:r>
+      <w:r>
+        <w:rPr>
+          <w:rFonts w:ascii="Calibri" w:hAnsi="Calibri" w:cs="Calibri"/>
+        </w:rPr>
+        <w:t>What</w:t>
+      </w:r>
+      <w:r>
+        <w:rPr>
+          <w:rFonts w:ascii="Calibri" w:hAnsi="Calibri" w:cs="Calibri"/>
+        </w:rPr>
+        <w:t xml:space="preserve"> </w:t>
+      </w:r>
+      <w:r>
+        <w:rPr>
+          <w:rFonts w:ascii="Calibri" w:hAnsi="Calibri" w:cs="Calibri"/>
+        </w:rPr>
+        <w:t>finger will be number 100?</w:t>
+      </w:r>
+      <w:r>
+        <w:rPr>
+          <w:rFonts w:ascii="Calibri" w:hAnsi="Calibri" w:cs="Calibri"/>
+        </w:rPr>
         <w:br/>
       </w:r>
       <w:r>
         <w:rPr>
           <w:rFonts w:ascii="Calibri" w:hAnsi="Calibri" w:cs="Calibri"/>
         </w:rPr>
-        <w:t xml:space="preserve">b) </w:t>
-      </w:r>
-      <w:proofErr w:type="gramStart"/>
+        <w:t>c) What</w:t>
+      </w:r>
       <w:r>
         <w:rPr>
           <w:rFonts w:ascii="Calibri" w:hAnsi="Calibri" w:cs="Calibri"/>
         </w:rPr>
-        <w:t xml:space="preserve">What </w:t>
+        <w:t xml:space="preserve"> </w:t>
       </w:r>
       <w:r>
         <w:rPr>
           <w:rFonts w:ascii="Calibri" w:hAnsi="Calibri" w:cs="Calibri"/>
         </w:rPr>
-        <w:t xml:space="preserve"> </w:t>
-      </w:r>
-      <w:r>
-        <w:rPr>
-          <w:rFonts w:ascii="Calibri" w:hAnsi="Calibri" w:cs="Calibri"/>
-        </w:rPr>
-        <w:t>finger</w:t>
-      </w:r>
-      <w:proofErr w:type="gramEnd"/>
-      <w:r>
-        <w:rPr>
-          <w:rFonts w:ascii="Calibri" w:hAnsi="Calibri" w:cs="Calibri"/>
-        </w:rPr>
-        <w:t xml:space="preserve"> will be number 100?</w:t>
-      </w:r>
-      <w:r>
-        <w:rPr>
-          <w:rFonts w:ascii="Calibri" w:hAnsi="Calibri" w:cs="Calibri"/>
-        </w:rPr>
-        <w:br/>
-      </w:r>
-      <w:r>
-        <w:rPr>
-          <w:rFonts w:ascii="Calibri" w:hAnsi="Calibri" w:cs="Calibri"/>
-        </w:rPr>
-        <w:t xml:space="preserve">c) </w:t>
-      </w:r>
-      <w:proofErr w:type="gramStart"/>
-      <w:r>
-        <w:rPr>
-          <w:rFonts w:ascii="Calibri" w:hAnsi="Calibri" w:cs="Calibri"/>
-        </w:rPr>
-        <w:t xml:space="preserve">What </w:t>
-      </w:r>
-      <w:r>
-        <w:rPr>
-          <w:rFonts w:ascii="Calibri" w:hAnsi="Calibri" w:cs="Calibri"/>
-        </w:rPr>
-        <w:t xml:space="preserve"> </w:t>
-      </w:r>
-      <w:r>
-        <w:rPr>
-          <w:rFonts w:ascii="Calibri" w:hAnsi="Calibri" w:cs="Calibri"/>
-        </w:rPr>
-        <w:t>finger</w:t>
-      </w:r>
-      <w:proofErr w:type="gramEnd"/>
-      <w:r>
-        <w:rPr>
-          <w:rFonts w:ascii="Calibri" w:hAnsi="Calibri" w:cs="Calibri"/>
-        </w:rPr>
-        <w:t xml:space="preserve"> will be number 1000?</w:t>
+        <w:t>finger will be number 1000?</w:t>
       </w:r>
     </w:p>
     <w:p>
@@ -1660,6 +1907,7 @@
           <w:ilvl w:val="0"/>
           <w:numId w:val="11"/>
         </w:numPr>
+        <w:ind w:left="360"/>
         <w:jc w:val="both"/>
         <w:rPr>
           <w:rFonts w:ascii="Source Sans Pro" w:hAnsi="Source Sans Pro"/>
@@ -1719,15 +1967,230 @@
           <w:ilvl w:val="0"/>
           <w:numId w:val="12"/>
         </w:numPr>
-        <w:jc w:val="both"/>
-        <w:rPr>
-          <w:rFonts w:ascii="Source Sans Pro" w:hAnsi="Source Sans Pro"/>
-          <w:b/>
-          <w:u w:val="single"/>
-        </w:rPr>
-      </w:pPr>
-      <w:bookmarkStart w:id="0" w:name="_GoBack"/>
-      <w:bookmarkEnd w:id="0"/>
+        <w:tabs>
+          <w:tab w:val="left" w:pos="720"/>
+        </w:tabs>
+        <w:ind w:left="360"/>
+        <w:jc w:val="both"/>
+        <w:rPr>
+          <w:rFonts w:ascii="Source Sans Pro" w:hAnsi="Source Sans Pro"/>
+          <w:b/>
+          <w:u w:val="single"/>
+        </w:rPr>
+      </w:pPr>
+      <w:r>
+        <w:rPr>
+          <w:rFonts w:ascii="Source Sans Pro" w:hAnsi="Source Sans Pro"/>
+        </w:rPr>
+        <w:t>Find finger for number 10</w:t>
+      </w:r>
+    </w:p>
+    <w:p>
+      <w:pPr>
+        <w:pStyle w:val="ListParagraph"/>
+        <w:numPr>
+          <w:ilvl w:val="0"/>
+          <w:numId w:val="12"/>
+        </w:numPr>
+        <w:tabs>
+          <w:tab w:val="left" w:pos="720"/>
+        </w:tabs>
+        <w:ind w:left="360"/>
+        <w:jc w:val="both"/>
+        <w:rPr>
+          <w:rFonts w:ascii="Source Sans Pro" w:hAnsi="Source Sans Pro"/>
+          <w:b/>
+          <w:u w:val="single"/>
+        </w:rPr>
+      </w:pPr>
+      <w:r>
+        <w:rPr>
+          <w:rFonts w:ascii="Source Sans Pro" w:hAnsi="Source Sans Pro"/>
+        </w:rPr>
+        <w:t>Find finger for number 100</w:t>
+      </w:r>
+    </w:p>
+    <w:p>
+      <w:pPr>
+        <w:pStyle w:val="ListParagraph"/>
+        <w:numPr>
+          <w:ilvl w:val="0"/>
+          <w:numId w:val="12"/>
+        </w:numPr>
+        <w:tabs>
+          <w:tab w:val="left" w:pos="720"/>
+        </w:tabs>
+        <w:ind w:left="360"/>
+        <w:jc w:val="both"/>
+        <w:rPr>
+          <w:rFonts w:ascii="Source Sans Pro" w:hAnsi="Source Sans Pro"/>
+          <w:b/>
+          <w:u w:val="single"/>
+        </w:rPr>
+      </w:pPr>
+      <w:r>
+        <w:rPr>
+          <w:rFonts w:ascii="Source Sans Pro" w:hAnsi="Source Sans Pro"/>
+        </w:rPr>
+        <w:t>Find finger for number 1000</w:t>
+      </w:r>
+    </w:p>
+    <w:p>
+      <w:pPr>
+        <w:tabs>
+          <w:tab w:val="left" w:pos="720"/>
+        </w:tabs>
+        <w:jc w:val="both"/>
+        <w:rPr>
+          <w:rFonts w:ascii="Source Sans Pro" w:hAnsi="Source Sans Pro"/>
+          <w:b/>
+          <w:u w:val="single"/>
+        </w:rPr>
+      </w:pPr>
+    </w:p>
+    <w:p>
+      <w:pPr>
+        <w:tabs>
+          <w:tab w:val="left" w:pos="720"/>
+        </w:tabs>
+        <w:jc w:val="both"/>
+        <w:rPr>
+          <w:rFonts w:ascii="Source Sans Pro" w:hAnsi="Source Sans Pro"/>
+          <w:b/>
+          <w:u w:val="single"/>
+        </w:rPr>
+      </w:pPr>
+      <w:r>
+        <w:rPr>
+          <w:rFonts w:ascii="Source Sans Pro" w:hAnsi="Source Sans Pro"/>
+          <w:b/>
+          <w:u w:val="single"/>
+        </w:rPr>
+        <w:t>Potential Solutions:</w:t>
+      </w:r>
+    </w:p>
+    <w:p>
+      <w:pPr>
+        <w:tabs>
+          <w:tab w:val="left" w:pos="720"/>
+        </w:tabs>
+        <w:jc w:val="both"/>
+        <w:rPr>
+          <w:rFonts w:ascii="Source Sans Pro" w:hAnsi="Source Sans Pro"/>
+          <w:b/>
+          <w:u w:val="single"/>
+        </w:rPr>
+      </w:pPr>
+    </w:p>
+    <w:p>
+      <w:pPr>
+        <w:pStyle w:val="ListParagraph"/>
+        <w:numPr>
+          <w:ilvl w:val="0"/>
+          <w:numId w:val="13"/>
+        </w:numPr>
+        <w:tabs>
+          <w:tab w:val="left" w:pos="360"/>
+        </w:tabs>
+        <w:ind w:left="360"/>
+        <w:jc w:val="both"/>
+        <w:rPr>
+          <w:rFonts w:ascii="Source Sans Pro" w:hAnsi="Source Sans Pro"/>
+          <w:b/>
+          <w:u w:val="single"/>
+        </w:rPr>
+      </w:pPr>
+      <w:r>
+        <w:rPr>
+          <w:rFonts w:ascii="Source Sans Pro" w:hAnsi="Source Sans Pro"/>
+        </w:rPr>
+        <w:t>Count out each finger.</w:t>
+      </w:r>
+    </w:p>
+    <w:p>
+      <w:pPr>
+        <w:pStyle w:val="ListParagraph"/>
+        <w:numPr>
+          <w:ilvl w:val="0"/>
+          <w:numId w:val="13"/>
+        </w:numPr>
+        <w:tabs>
+          <w:tab w:val="left" w:pos="360"/>
+        </w:tabs>
+        <w:ind w:left="360"/>
+        <w:jc w:val="both"/>
+        <w:rPr>
+          <w:rFonts w:ascii="Source Sans Pro" w:hAnsi="Source Sans Pro"/>
+          <w:b/>
+          <w:u w:val="single"/>
+        </w:rPr>
+      </w:pPr>
+      <w:r>
+        <w:rPr>
+          <w:rFonts w:ascii="Source Sans Pro" w:hAnsi="Source Sans Pro"/>
+        </w:rPr>
+        <w:t>Create a formula to find out each finger.</w:t>
+      </w:r>
+    </w:p>
+    <w:p>
+      <w:pPr>
+        <w:tabs>
+          <w:tab w:val="left" w:pos="360"/>
+        </w:tabs>
+        <w:jc w:val="both"/>
+        <w:rPr>
+          <w:rFonts w:ascii="Source Sans Pro" w:hAnsi="Source Sans Pro"/>
+          <w:b/>
+          <w:u w:val="single"/>
+        </w:rPr>
+      </w:pPr>
+    </w:p>
+    <w:p>
+      <w:pPr>
+        <w:tabs>
+          <w:tab w:val="left" w:pos="360"/>
+        </w:tabs>
+        <w:jc w:val="both"/>
+        <w:rPr>
+          <w:rFonts w:ascii="Source Sans Pro" w:hAnsi="Source Sans Pro"/>
+          <w:b/>
+          <w:u w:val="single"/>
+        </w:rPr>
+      </w:pPr>
+      <w:r>
+        <w:rPr>
+          <w:rFonts w:ascii="Source Sans Pro" w:hAnsi="Source Sans Pro"/>
+          <w:b/>
+          <w:u w:val="single"/>
+        </w:rPr>
+        <w:t>Chosen Solution:</w:t>
+      </w:r>
+    </w:p>
+    <w:p>
+      <w:pPr>
+        <w:tabs>
+          <w:tab w:val="left" w:pos="720"/>
+        </w:tabs>
+        <w:jc w:val="both"/>
+        <w:rPr>
+          <w:rFonts w:ascii="Source Sans Pro" w:hAnsi="Source Sans Pro"/>
+          <w:b/>
+          <w:u w:val="single"/>
+        </w:rPr>
+      </w:pPr>
+    </w:p>
+    <w:p>
+      <w:pPr>
+        <w:tabs>
+          <w:tab w:val="left" w:pos="720"/>
+        </w:tabs>
+        <w:jc w:val="both"/>
+        <w:rPr>
+          <w:rFonts w:ascii="Source Sans Pro" w:hAnsi="Source Sans Pro"/>
+          <w:b/>
+          <w:u w:val="single"/>
+        </w:rPr>
+      </w:pPr>
     </w:p>
     <w:sectPr>
       <w:pgSz w:w="12240" w:h="15840"/>
@@ -2688,6 +3151,92 @@
     </w:lvl>
   </w:abstractNum>
   <w:abstractNum w:abstractNumId="11">
+    <w:nsid w:val="747756EB"/>
+    <w:multiLevelType w:val="hybridMultilevel"/>
+    <w:tmpl w:val="57027EF0"/>
+    <w:lvl w:ilvl="0" w:tplc="0409000F">
+      <w:start w:val="1"/>
+      <w:numFmt w:val="decimal"/>
+      <w:lvlText w:val="%1."/>
+      <w:lvlJc w:val="left"/>
+      <w:pPr>
+        <w:ind w:left="720" w:hanging="360"/>
+      </w:pPr>
+    </w:lvl>
+    <w:lvl w:ilvl="1" w:tplc="04090019" w:tentative="1">
+      <w:start w:val="1"/>
+      <w:numFmt w:val="lowerLetter"/>
+      <w:lvlText w:val="%2."/>
+      <w:lvlJc w:val="left"/>
+      <w:pPr>
+        <w:ind w:left="1440" w:hanging="360"/>
+      </w:pPr>
+    </w:lvl>
+    <w:lvl w:ilvl="2" w:tplc="0409001B" w:tentative="1">
+      <w:start w:val="1"/>
+      <w:numFmt w:val="lowerRoman"/>
+      <w:lvlText w:val="%3."/>
+      <w:lvlJc w:val="right"/>
+      <w:pPr>
+        <w:ind w:left="2160" w:hanging="180"/>
+      </w:pPr>
+    </w:lvl>
+    <w:lvl w:ilvl="3" w:tplc="0409000F" w:tentative="1">
+      <w:start w:val="1"/>
+      <w:numFmt w:val="decimal"/>
+      <w:lvlText w:val="%4."/>
+      <w:lvlJc w:val="left"/>
+      <w:pPr>
+        <w:ind w:left="2880" w:hanging="360"/>
+      </w:pPr>
+    </w:lvl>
+    <w:lvl w:ilvl="4" w:tplc="04090019" w:tentative="1">
+      <w:start w:val="1"/>
+      <w:numFmt w:val="lowerLetter"/>
+      <w:lvlText w:val="%5."/>
+      <w:lvlJc w:val="left"/>
+      <w:pPr>
+        <w:ind w:left="3600" w:hanging="360"/>
+      </w:pPr>
+    </w:lvl>
+    <w:lvl w:ilvl="5" w:tplc="0409001B" w:tentative="1">
+      <w:start w:val="1"/>
+      <w:numFmt w:val="lowerRoman"/>
+      <w:lvlText w:val="%6."/>
+      <w:lvlJc w:val="right"/>
+      <w:pPr>
+        <w:ind w:left="4320" w:hanging="180"/>
+      </w:pPr>
+    </w:lvl>
+    <w:lvl w:ilvl="6" w:tplc="0409000F" w:tentative="1">
+      <w:start w:val="1"/>
+      <w:numFmt w:val="decimal"/>
+      <w:lvlText w:val="%7."/>
+      <w:lvlJc w:val="left"/>
+      <w:pPr>
+        <w:ind w:left="5040" w:hanging="360"/>
+      </w:pPr>
+    </w:lvl>
+    <w:lvl w:ilvl="7" w:tplc="04090019" w:tentative="1">
+      <w:start w:val="1"/>
+      <w:numFmt w:val="lowerLetter"/>
+      <w:lvlText w:val="%8."/>
+      <w:lvlJc w:val="left"/>
+      <w:pPr>
+        <w:ind w:left="5760" w:hanging="360"/>
+      </w:pPr>
+    </w:lvl>
+    <w:lvl w:ilvl="8" w:tplc="0409001B" w:tentative="1">
+      <w:start w:val="1"/>
+      <w:numFmt w:val="lowerRoman"/>
+      <w:lvlText w:val="%9."/>
+      <w:lvlJc w:val="right"/>
+      <w:pPr>
+        <w:ind w:left="6480" w:hanging="180"/>
+      </w:pPr>
+    </w:lvl>
+  </w:abstractNum>
+  <w:abstractNum w:abstractNumId="12">
     <w:nsid w:val="7F720D7B"/>
     <w:multiLevelType w:val="hybridMultilevel"/>
     <w:tmpl w:val="A6E89562"/>
@@ -2780,7 +3329,7 @@
     <w:abstractNumId w:val="5"/>
   </w:num>
   <w:num w:numId="3">
-    <w:abstractNumId w:val="11"/>
+    <w:abstractNumId w:val="12"/>
   </w:num>
   <w:num w:numId="4">
     <w:abstractNumId w:val="0"/>
@@ -2808,6 +3357,9 @@
   </w:num>
   <w:num w:numId="12">
     <w:abstractNumId w:val="8"/>
+  </w:num>
+  <w:num w:numId="13">
+    <w:abstractNumId w:val="11"/>
   </w:num>
 </w:numbering>
 </file>
@@ -3585,7 +4137,7 @@
 </file>
 
 <file path=customXml/itemProps1.xml><?xml version="1.0" encoding="utf-8"?>
-<ds:datastoreItem xmlns:ds="http://schemas.openxmlformats.org/officeDocument/2006/customXml" ds:itemID="{207CBB1D-178F-7D47-9AB1-2D071DB920A2}">
+<ds:datastoreItem xmlns:ds="http://schemas.openxmlformats.org/officeDocument/2006/customXml" ds:itemID="{2AD969B1-E870-9040-BD11-0C3378C9AAC0}">
   <ds:schemaRefs>
     <ds:schemaRef ds:uri="http://schemas.openxmlformats.org/officeDocument/2006/bibliography"/>
   </ds:schemaRefs>

</xml_diff>

<commit_message>
Finished Problem #3 Solution
Finished Problem #3 Solution
</commit_message>
<xml_diff>
--- a/Week 1/ProblemSolving/Castillo_Tim_ProblemSolving.docx
+++ b/Week 1/ProblemSolving/Castillo_Tim_ProblemSolving.docx
@@ -1685,8 +1685,67 @@
           <w:szCs w:val="32"/>
         </w:rPr>
       </w:pPr>
-      <w:bookmarkStart w:id="0" w:name="_GoBack"/>
-      <w:bookmarkEnd w:id="0"/>
+      <w:r>
+        <w:rPr>
+          <w:rFonts w:ascii="Source Sans Pro" w:hAnsi="Source Sans Pro"/>
+          <w:noProof/>
+        </w:rPr>
+        <w:drawing>
+          <wp:anchor distT="0" distB="0" distL="114300" distR="114300" simplePos="0" relativeHeight="251660288" behindDoc="0" locked="0" layoutInCell="1" allowOverlap="1" wp14:anchorId="3C8739B3" wp14:editId="074A10F4">
+            <wp:simplePos x="0" y="0"/>
+            <wp:positionH relativeFrom="column">
+              <wp:posOffset>3543300</wp:posOffset>
+            </wp:positionH>
+            <wp:positionV relativeFrom="paragraph">
+              <wp:posOffset>0</wp:posOffset>
+            </wp:positionV>
+            <wp:extent cx="3028950" cy="4175125"/>
+            <wp:effectExtent l="0" t="0" r="0" b="0"/>
+            <wp:wrapTopAndBottom/>
+            <wp:docPr id="1" name="Picture 1"/>
+            <wp:cNvGraphicFramePr>
+              <a:graphicFrameLocks xmlns:a="http://schemas.openxmlformats.org/drawingml/2006/main" noChangeAspect="1"/>
+            </wp:cNvGraphicFramePr>
+            <a:graphic xmlns:a="http://schemas.openxmlformats.org/drawingml/2006/main">
+              <a:graphicData uri="http://schemas.openxmlformats.org/drawingml/2006/picture">
+                <pic:pic xmlns:pic="http://schemas.openxmlformats.org/drawingml/2006/picture">
+                  <pic:nvPicPr>
+                    <pic:cNvPr id="0" name="counting-fingers.jpg"/>
+                    <pic:cNvPicPr/>
+                  </pic:nvPicPr>
+                  <pic:blipFill>
+                    <a:blip r:embed="rId9">
+                      <a:extLst>
+                        <a:ext uri="{28A0092B-C50C-407E-A947-70E740481C1C}">
+                          <a14:useLocalDpi xmlns:a14="http://schemas.microsoft.com/office/drawing/2010/main" val="0"/>
+                        </a:ext>
+                      </a:extLst>
+                    </a:blip>
+                    <a:stretch>
+                      <a:fillRect/>
+                    </a:stretch>
+                  </pic:blipFill>
+                  <pic:spPr>
+                    <a:xfrm>
+                      <a:off x="0" y="0"/>
+                      <a:ext cx="3028950" cy="4175125"/>
+                    </a:xfrm>
+                    <a:prstGeom prst="rect">
+                      <a:avLst/>
+                    </a:prstGeom>
+                  </pic:spPr>
+                </pic:pic>
+              </a:graphicData>
+            </a:graphic>
+            <wp14:sizeRelH relativeFrom="page">
+              <wp14:pctWidth>0</wp14:pctWidth>
+            </wp14:sizeRelH>
+            <wp14:sizeRelV relativeFrom="page">
+              <wp14:pctHeight>0</wp14:pctHeight>
+            </wp14:sizeRelV>
+          </wp:anchor>
+        </w:drawing>
+      </w:r>
       <w:r>
         <w:rPr>
           <w:rFonts w:ascii="Rockwell" w:hAnsi="Rockwell"/>
@@ -1751,25 +1810,37 @@
         <w:rPr>
           <w:rFonts w:ascii="Source Sans Pro" w:hAnsi="Source Sans Pro"/>
         </w:rPr>
-        <w:t xml:space="preserve">umber 1, fore finger number 2, </w:t>
-      </w:r>
-      <w:r>
-        <w:rPr>
-          <w:rFonts w:ascii="Source Sans Pro" w:hAnsi="Source Sans Pro"/>
-        </w:rPr>
-        <w:t>middle finger 3, ring finger number 4, pinky finger number five, then ring finger number 6, middle finger number 7, for finger number 8, thumb number 9, and fore finger number 10</w:t>
+        <w:t>umber 1, fore</w:t>
+      </w:r>
+      <w:r>
+        <w:rPr>
+          <w:rFonts w:ascii="Source Sans Pro" w:hAnsi="Source Sans Pro"/>
+        </w:rPr>
+        <w:t xml:space="preserve">finger number 2, </w:t>
+      </w:r>
+      <w:r>
+        <w:rPr>
+          <w:rFonts w:ascii="Source Sans Pro" w:hAnsi="Source Sans Pro"/>
+        </w:rPr>
+        <w:t>middle finger 3, ring finger number 4, pinky finger number five, then ring finger number</w:t>
+      </w:r>
+      <w:r>
+        <w:rPr>
+          <w:rFonts w:ascii="Source Sans Pro" w:hAnsi="Source Sans Pro"/>
+        </w:rPr>
+        <w:t xml:space="preserve"> 6, middle finger number 7, fore</w:t>
+      </w:r>
+      <w:r>
+        <w:rPr>
+          <w:rFonts w:ascii="Source Sans Pro" w:hAnsi="Source Sans Pro"/>
+        </w:rPr>
+        <w:t>finger number 8, thumb number 9, and fore finger number 10</w:t>
       </w:r>
       <w:r>
         <w:rPr>
           <w:rFonts w:ascii="Source Sans Pro" w:hAnsi="Source Sans Pro"/>
         </w:rPr>
         <w:t>.</w:t>
-      </w:r>
-      <w:r>
-        <w:rPr>
-          <w:rFonts w:ascii="Source Sans Pro" w:hAnsi="Source Sans Pro"/>
-        </w:rPr>
-        <w:t xml:space="preserve"> </w:t>
       </w:r>
     </w:p>
     <w:p>
@@ -1871,6 +1942,8 @@
         </w:rPr>
         <w:t>finger will be number 1000?</w:t>
       </w:r>
+      <w:bookmarkStart w:id="0" w:name="_GoBack"/>
+      <w:bookmarkEnd w:id="0"/>
     </w:p>
     <w:p>
       <w:pPr>
@@ -2129,7 +2202,19 @@
         <w:rPr>
           <w:rFonts w:ascii="Source Sans Pro" w:hAnsi="Source Sans Pro"/>
         </w:rPr>
-        <w:t>Create a formula to find out each finger.</w:t>
+        <w:t xml:space="preserve">Find a pattern to find the </w:t>
+      </w:r>
+      <w:r>
+        <w:rPr>
+          <w:rFonts w:ascii="Source Sans Pro" w:hAnsi="Source Sans Pro"/>
+        </w:rPr>
+        <w:t>given numbers</w:t>
+      </w:r>
+      <w:r>
+        <w:rPr>
+          <w:rFonts w:ascii="Source Sans Pro" w:hAnsi="Source Sans Pro"/>
+        </w:rPr>
+        <w:t>.</w:t>
       </w:r>
     </w:p>
     <w:p>
@@ -2184,13 +2269,375 @@
         <w:tabs>
           <w:tab w:val="left" w:pos="720"/>
         </w:tabs>
-        <w:jc w:val="both"/>
-        <w:rPr>
-          <w:rFonts w:ascii="Source Sans Pro" w:hAnsi="Source Sans Pro"/>
-          <w:b/>
-          <w:u w:val="single"/>
-        </w:rPr>
-      </w:pPr>
+        <w:ind w:firstLine="360"/>
+        <w:jc w:val="both"/>
+        <w:rPr>
+          <w:rFonts w:ascii="Source Sans Pro" w:hAnsi="Source Sans Pro"/>
+        </w:rPr>
+      </w:pPr>
+      <w:r>
+        <w:rPr>
+          <w:rFonts w:ascii="Source Sans Pro" w:hAnsi="Source Sans Pro"/>
+        </w:rPr>
+        <w:t xml:space="preserve">I decided to </w:t>
+      </w:r>
+      <w:r>
+        <w:rPr>
+          <w:rFonts w:ascii="Source Sans Pro" w:hAnsi="Source Sans Pro"/>
+        </w:rPr>
+        <w:t>find a pattern</w:t>
+      </w:r>
+      <w:r>
+        <w:rPr>
+          <w:rFonts w:ascii="Source Sans Pro" w:hAnsi="Source Sans Pro"/>
+        </w:rPr>
+        <w:t xml:space="preserve"> instead of counting out each finger to save time, and to use my noggin’ a little more. </w:t>
+      </w:r>
+    </w:p>
+    <w:p>
+      <w:pPr>
+        <w:tabs>
+          <w:tab w:val="left" w:pos="720"/>
+        </w:tabs>
+        <w:ind w:firstLine="360"/>
+        <w:jc w:val="both"/>
+        <w:rPr>
+          <w:rFonts w:ascii="Source Sans Pro" w:hAnsi="Source Sans Pro"/>
+        </w:rPr>
+      </w:pPr>
+    </w:p>
+    <w:p>
+      <w:pPr>
+        <w:tabs>
+          <w:tab w:val="left" w:pos="720"/>
+        </w:tabs>
+        <w:ind w:firstLine="360"/>
+        <w:jc w:val="both"/>
+        <w:rPr>
+          <w:rFonts w:ascii="Source Sans Pro" w:hAnsi="Source Sans Pro"/>
+        </w:rPr>
+      </w:pPr>
+      <w:r>
+        <w:rPr>
+          <w:rFonts w:ascii="Source Sans Pro" w:hAnsi="Source Sans Pro"/>
+        </w:rPr>
+        <w:t xml:space="preserve">The </w:t>
+      </w:r>
+      <w:r>
+        <w:rPr>
+          <w:rFonts w:ascii="Source Sans Pro" w:hAnsi="Source Sans Pro"/>
+        </w:rPr>
+        <w:t>ring and fore</w:t>
+      </w:r>
+      <w:r>
+        <w:rPr>
+          <w:rFonts w:ascii="Source Sans Pro" w:hAnsi="Source Sans Pro"/>
+        </w:rPr>
+        <w:t xml:space="preserve">fingers are the two fingers that have a 10 land on them. The pattern starts with a 2 on the forefinger and 4 on the ring finger. It moves essentially as a </w:t>
+      </w:r>
+      <w:r>
+        <w:rPr>
+          <w:rFonts w:ascii="Source Sans Pro" w:hAnsi="Source Sans Pro"/>
+        </w:rPr>
+        <w:t>zigzag</w:t>
+      </w:r>
+      <w:r>
+        <w:rPr>
+          <w:rFonts w:ascii="Source Sans Pro" w:hAnsi="Source Sans Pro"/>
+        </w:rPr>
+        <w:t xml:space="preserve"> pattern, as every even number lands on these two finge</w:t>
+      </w:r>
+      <w:r>
+        <w:rPr>
+          <w:rFonts w:ascii="Source Sans Pro" w:hAnsi="Source Sans Pro"/>
+        </w:rPr>
+        <w:t xml:space="preserve">rs. The pattern goes 2 (fore), </w:t>
+      </w:r>
+      <w:r>
+        <w:rPr>
+          <w:rFonts w:ascii="Source Sans Pro" w:hAnsi="Source Sans Pro"/>
+        </w:rPr>
+        <w:t>4</w:t>
+      </w:r>
+      <w:r>
+        <w:rPr>
+          <w:rFonts w:ascii="Source Sans Pro" w:hAnsi="Source Sans Pro"/>
+        </w:rPr>
+        <w:t xml:space="preserve"> </w:t>
+      </w:r>
+      <w:r>
+        <w:rPr>
+          <w:rFonts w:ascii="Source Sans Pro" w:hAnsi="Source Sans Pro"/>
+        </w:rPr>
+        <w:t>(ring), 6</w:t>
+      </w:r>
+      <w:r>
+        <w:rPr>
+          <w:rFonts w:ascii="Source Sans Pro" w:hAnsi="Source Sans Pro"/>
+        </w:rPr>
+        <w:t xml:space="preserve"> </w:t>
+      </w:r>
+      <w:r>
+        <w:rPr>
+          <w:rFonts w:ascii="Source Sans Pro" w:hAnsi="Source Sans Pro"/>
+        </w:rPr>
+        <w:t>(ring), 8</w:t>
+      </w:r>
+      <w:r>
+        <w:rPr>
+          <w:rFonts w:ascii="Source Sans Pro" w:hAnsi="Source Sans Pro"/>
+        </w:rPr>
+        <w:t xml:space="preserve"> </w:t>
+      </w:r>
+      <w:r>
+        <w:rPr>
+          <w:rFonts w:ascii="Source Sans Pro" w:hAnsi="Source Sans Pro"/>
+        </w:rPr>
+        <w:t xml:space="preserve">(fore), </w:t>
+      </w:r>
+      <w:proofErr w:type="gramStart"/>
+      <w:r>
+        <w:rPr>
+          <w:rFonts w:ascii="Source Sans Pro" w:hAnsi="Source Sans Pro"/>
+        </w:rPr>
+        <w:t>10</w:t>
+      </w:r>
+      <w:proofErr w:type="gramEnd"/>
+      <w:r>
+        <w:rPr>
+          <w:rFonts w:ascii="Source Sans Pro" w:hAnsi="Source Sans Pro"/>
+        </w:rPr>
+        <w:t xml:space="preserve"> </w:t>
+      </w:r>
+      <w:r>
+        <w:rPr>
+          <w:rFonts w:ascii="Source Sans Pro" w:hAnsi="Source Sans Pro"/>
+        </w:rPr>
+        <w:t>(fore).</w:t>
+      </w:r>
+      <w:r>
+        <w:rPr>
+          <w:rFonts w:ascii="Source Sans Pro" w:hAnsi="Source Sans Pro"/>
+        </w:rPr>
+        <w:t xml:space="preserve"> The pattern repeats at 40, so if the number leaves no remained when divided by 40,</w:t>
+      </w:r>
+      <w:r>
+        <w:rPr>
+          <w:rFonts w:ascii="Source Sans Pro" w:hAnsi="Source Sans Pro"/>
+        </w:rPr>
+        <w:t xml:space="preserve"> or is the 10 following that number, then</w:t>
+      </w:r>
+      <w:r>
+        <w:rPr>
+          <w:rFonts w:ascii="Source Sans Pro" w:hAnsi="Source Sans Pro"/>
+        </w:rPr>
+        <w:t xml:space="preserve"> the </w:t>
+      </w:r>
+      <w:r>
+        <w:rPr>
+          <w:rFonts w:ascii="Source Sans Pro" w:hAnsi="Source Sans Pro"/>
+        </w:rPr>
+        <w:t>number will be on the fore finger. Following this pattern, the “0”</w:t>
+      </w:r>
+      <w:r>
+        <w:rPr>
+          <w:rFonts w:ascii="Source Sans Pro" w:hAnsi="Source Sans Pro"/>
+        </w:rPr>
+        <w:t xml:space="preserve"> would begin on the fore</w:t>
+      </w:r>
+      <w:r>
+        <w:rPr>
+          <w:rFonts w:ascii="Source Sans Pro" w:hAnsi="Source Sans Pro"/>
+        </w:rPr>
+        <w:t>finger, and the follow</w:t>
+      </w:r>
+      <w:r>
+        <w:rPr>
+          <w:rFonts w:ascii="Source Sans Pro" w:hAnsi="Source Sans Pro"/>
+        </w:rPr>
+        <w:t>ing 10 would thus be on the fore</w:t>
+      </w:r>
+      <w:r>
+        <w:rPr>
+          <w:rFonts w:ascii="Source Sans Pro" w:hAnsi="Source Sans Pro"/>
+        </w:rPr>
+        <w:t xml:space="preserve">finger as well. </w:t>
+      </w:r>
+    </w:p>
+    <w:p>
+      <w:pPr>
+        <w:tabs>
+          <w:tab w:val="left" w:pos="720"/>
+        </w:tabs>
+        <w:ind w:firstLine="360"/>
+        <w:jc w:val="both"/>
+        <w:rPr>
+          <w:rFonts w:ascii="Source Sans Pro" w:hAnsi="Source Sans Pro"/>
+        </w:rPr>
+      </w:pPr>
+    </w:p>
+    <w:p>
+      <w:pPr>
+        <w:tabs>
+          <w:tab w:val="left" w:pos="720"/>
+        </w:tabs>
+        <w:ind w:firstLine="360"/>
+        <w:jc w:val="both"/>
+        <w:rPr>
+          <w:rFonts w:ascii="Source Sans Pro" w:hAnsi="Source Sans Pro"/>
+          <w:b/>
+          <w:u w:val="single"/>
+        </w:rPr>
+      </w:pPr>
+      <w:r>
+        <w:rPr>
+          <w:rFonts w:ascii="Source Sans Pro" w:hAnsi="Source Sans Pro"/>
+          <w:b/>
+          <w:u w:val="single"/>
+        </w:rPr>
+        <w:t>Solution:</w:t>
+      </w:r>
+    </w:p>
+    <w:p>
+      <w:pPr>
+        <w:tabs>
+          <w:tab w:val="left" w:pos="720"/>
+        </w:tabs>
+        <w:ind w:firstLine="360"/>
+        <w:jc w:val="both"/>
+        <w:rPr>
+          <w:rFonts w:ascii="Source Sans Pro" w:hAnsi="Source Sans Pro"/>
+        </w:rPr>
+      </w:pPr>
+    </w:p>
+    <w:p>
+      <w:pPr>
+        <w:pStyle w:val="ListParagraph"/>
+        <w:numPr>
+          <w:ilvl w:val="0"/>
+          <w:numId w:val="14"/>
+        </w:numPr>
+        <w:tabs>
+          <w:tab w:val="left" w:pos="360"/>
+        </w:tabs>
+        <w:ind w:left="360"/>
+        <w:jc w:val="both"/>
+        <w:rPr>
+          <w:rFonts w:ascii="Source Sans Pro" w:hAnsi="Source Sans Pro"/>
+        </w:rPr>
+      </w:pPr>
+      <w:r>
+        <w:rPr>
+          <w:rFonts w:ascii="Source Sans Pro" w:hAnsi="Source Sans Pro"/>
+        </w:rPr>
+        <w:t xml:space="preserve">10 = </w:t>
+      </w:r>
+      <w:r>
+        <w:rPr>
+          <w:rFonts w:ascii="Source Sans Pro" w:hAnsi="Source Sans Pro"/>
+        </w:rPr>
+        <w:t xml:space="preserve">0 + 10: </w:t>
+      </w:r>
+      <w:r>
+        <w:rPr>
+          <w:rFonts w:ascii="Source Sans Pro" w:hAnsi="Source Sans Pro"/>
+        </w:rPr>
+        <w:t>Foref</w:t>
+      </w:r>
+      <w:r>
+        <w:rPr>
+          <w:rFonts w:ascii="Source Sans Pro" w:hAnsi="Source Sans Pro"/>
+        </w:rPr>
+        <w:t>inger</w:t>
+      </w:r>
+    </w:p>
+    <w:p>
+      <w:pPr>
+        <w:pStyle w:val="ListParagraph"/>
+        <w:numPr>
+          <w:ilvl w:val="0"/>
+          <w:numId w:val="14"/>
+        </w:numPr>
+        <w:tabs>
+          <w:tab w:val="left" w:pos="360"/>
+        </w:tabs>
+        <w:ind w:left="360"/>
+        <w:jc w:val="both"/>
+        <w:rPr>
+          <w:rFonts w:ascii="Source Sans Pro" w:hAnsi="Source Sans Pro"/>
+        </w:rPr>
+      </w:pPr>
+      <w:r>
+        <w:rPr>
+          <w:rFonts w:ascii="Source Sans Pro" w:hAnsi="Source Sans Pro"/>
+        </w:rPr>
+        <w:t>100</w:t>
+      </w:r>
+      <w:r>
+        <w:rPr>
+          <w:rFonts w:ascii="Source Sans Pro" w:hAnsi="Source Sans Pro"/>
+        </w:rPr>
+        <w:t xml:space="preserve"> / 40</w:t>
+      </w:r>
+      <w:r>
+        <w:rPr>
+          <w:rFonts w:ascii="Source Sans Pro" w:hAnsi="Source Sans Pro"/>
+        </w:rPr>
+        <w:t xml:space="preserve"> =</w:t>
+      </w:r>
+      <w:r>
+        <w:rPr>
+          <w:rFonts w:ascii="Source Sans Pro" w:hAnsi="Source Sans Pro"/>
+        </w:rPr>
+        <w:t xml:space="preserve"> 2.5: </w:t>
+      </w:r>
+      <w:r>
+        <w:rPr>
+          <w:rFonts w:ascii="Source Sans Pro" w:hAnsi="Source Sans Pro"/>
+        </w:rPr>
+        <w:t>Ring Finger</w:t>
+      </w:r>
+    </w:p>
+    <w:p>
+      <w:pPr>
+        <w:pStyle w:val="ListParagraph"/>
+        <w:numPr>
+          <w:ilvl w:val="0"/>
+          <w:numId w:val="14"/>
+        </w:numPr>
+        <w:tabs>
+          <w:tab w:val="left" w:pos="360"/>
+        </w:tabs>
+        <w:ind w:left="360"/>
+        <w:jc w:val="both"/>
+        <w:rPr>
+          <w:rFonts w:ascii="Source Sans Pro" w:hAnsi="Source Sans Pro"/>
+        </w:rPr>
+      </w:pPr>
+      <w:r>
+        <w:rPr>
+          <w:rFonts w:ascii="Source Sans Pro" w:hAnsi="Source Sans Pro"/>
+        </w:rPr>
+        <w:t>1000  / 40 = 25:</w:t>
+      </w:r>
+      <w:r>
+        <w:rPr>
+          <w:rFonts w:ascii="Source Sans Pro" w:hAnsi="Source Sans Pro"/>
+        </w:rPr>
+        <w:t xml:space="preserve"> </w:t>
+      </w:r>
+      <w:r>
+        <w:rPr>
+          <w:rFonts w:ascii="Source Sans Pro" w:hAnsi="Source Sans Pro"/>
+        </w:rPr>
+        <w:t>Foref</w:t>
+      </w:r>
+      <w:r>
+        <w:rPr>
+          <w:rFonts w:ascii="Source Sans Pro" w:hAnsi="Source Sans Pro"/>
+        </w:rPr>
+        <w:t>inger</w:t>
+      </w:r>
     </w:p>
     <w:sectPr>
       <w:pgSz w:w="12240" w:h="15840"/>
@@ -2291,6 +2738,95 @@
     </w:lvl>
   </w:abstractNum>
   <w:abstractNum w:abstractNumId="1">
+    <w:nsid w:val="20B60DC2"/>
+    <w:multiLevelType w:val="hybridMultilevel"/>
+    <w:tmpl w:val="5C360FE6"/>
+    <w:lvl w:ilvl="0" w:tplc="04090017">
+      <w:start w:val="1"/>
+      <w:numFmt w:val="lowerLetter"/>
+      <w:lvlText w:val="%1)"/>
+      <w:lvlJc w:val="left"/>
+      <w:pPr>
+        <w:ind w:left="720" w:hanging="360"/>
+      </w:pPr>
+      <w:rPr>
+        <w:rFonts w:hint="default"/>
+      </w:rPr>
+    </w:lvl>
+    <w:lvl w:ilvl="1" w:tplc="04090019" w:tentative="1">
+      <w:start w:val="1"/>
+      <w:numFmt w:val="lowerLetter"/>
+      <w:lvlText w:val="%2."/>
+      <w:lvlJc w:val="left"/>
+      <w:pPr>
+        <w:ind w:left="1440" w:hanging="360"/>
+      </w:pPr>
+    </w:lvl>
+    <w:lvl w:ilvl="2" w:tplc="0409001B" w:tentative="1">
+      <w:start w:val="1"/>
+      <w:numFmt w:val="lowerRoman"/>
+      <w:lvlText w:val="%3."/>
+      <w:lvlJc w:val="right"/>
+      <w:pPr>
+        <w:ind w:left="2160" w:hanging="180"/>
+      </w:pPr>
+    </w:lvl>
+    <w:lvl w:ilvl="3" w:tplc="0409000F" w:tentative="1">
+      <w:start w:val="1"/>
+      <w:numFmt w:val="decimal"/>
+      <w:lvlText w:val="%4."/>
+      <w:lvlJc w:val="left"/>
+      <w:pPr>
+        <w:ind w:left="2880" w:hanging="360"/>
+      </w:pPr>
+    </w:lvl>
+    <w:lvl w:ilvl="4" w:tplc="04090019" w:tentative="1">
+      <w:start w:val="1"/>
+      <w:numFmt w:val="lowerLetter"/>
+      <w:lvlText w:val="%5."/>
+      <w:lvlJc w:val="left"/>
+      <w:pPr>
+        <w:ind w:left="3600" w:hanging="360"/>
+      </w:pPr>
+    </w:lvl>
+    <w:lvl w:ilvl="5" w:tplc="0409001B" w:tentative="1">
+      <w:start w:val="1"/>
+      <w:numFmt w:val="lowerRoman"/>
+      <w:lvlText w:val="%6."/>
+      <w:lvlJc w:val="right"/>
+      <w:pPr>
+        <w:ind w:left="4320" w:hanging="180"/>
+      </w:pPr>
+    </w:lvl>
+    <w:lvl w:ilvl="6" w:tplc="0409000F" w:tentative="1">
+      <w:start w:val="1"/>
+      <w:numFmt w:val="decimal"/>
+      <w:lvlText w:val="%7."/>
+      <w:lvlJc w:val="left"/>
+      <w:pPr>
+        <w:ind w:left="5040" w:hanging="360"/>
+      </w:pPr>
+    </w:lvl>
+    <w:lvl w:ilvl="7" w:tplc="04090019" w:tentative="1">
+      <w:start w:val="1"/>
+      <w:numFmt w:val="lowerLetter"/>
+      <w:lvlText w:val="%8."/>
+      <w:lvlJc w:val="left"/>
+      <w:pPr>
+        <w:ind w:left="5760" w:hanging="360"/>
+      </w:pPr>
+    </w:lvl>
+    <w:lvl w:ilvl="8" w:tplc="0409001B" w:tentative="1">
+      <w:start w:val="1"/>
+      <w:numFmt w:val="lowerRoman"/>
+      <w:lvlText w:val="%9."/>
+      <w:lvlJc w:val="right"/>
+      <w:pPr>
+        <w:ind w:left="6480" w:hanging="180"/>
+      </w:pPr>
+    </w:lvl>
+  </w:abstractNum>
+  <w:abstractNum w:abstractNumId="2">
     <w:nsid w:val="254C7D99"/>
     <w:multiLevelType w:val="hybridMultilevel"/>
     <w:tmpl w:val="5D225A20"/>
@@ -2376,7 +2912,7 @@
       </w:pPr>
     </w:lvl>
   </w:abstractNum>
-  <w:abstractNum w:abstractNumId="2">
+  <w:abstractNum w:abstractNumId="3">
     <w:nsid w:val="37740AA6"/>
     <w:multiLevelType w:val="hybridMultilevel"/>
     <w:tmpl w:val="6CE035D6"/>
@@ -2462,7 +2998,7 @@
       </w:pPr>
     </w:lvl>
   </w:abstractNum>
-  <w:abstractNum w:abstractNumId="3">
+  <w:abstractNum w:abstractNumId="4">
     <w:nsid w:val="38A66C0A"/>
     <w:multiLevelType w:val="hybridMultilevel"/>
     <w:tmpl w:val="18F4C21C"/>
@@ -2548,7 +3084,7 @@
       </w:pPr>
     </w:lvl>
   </w:abstractNum>
-  <w:abstractNum w:abstractNumId="4">
+  <w:abstractNum w:abstractNumId="5">
     <w:nsid w:val="3A074BE3"/>
     <w:multiLevelType w:val="hybridMultilevel"/>
     <w:tmpl w:val="2BA821D4"/>
@@ -2634,7 +3170,7 @@
       </w:pPr>
     </w:lvl>
   </w:abstractNum>
-  <w:abstractNum w:abstractNumId="5">
+  <w:abstractNum w:abstractNumId="6">
     <w:nsid w:val="3BBF433A"/>
     <w:multiLevelType w:val="hybridMultilevel"/>
     <w:tmpl w:val="98185392"/>
@@ -2720,7 +3256,7 @@
       </w:pPr>
     </w:lvl>
   </w:abstractNum>
-  <w:abstractNum w:abstractNumId="6">
+  <w:abstractNum w:abstractNumId="7">
     <w:nsid w:val="4F042034"/>
     <w:multiLevelType w:val="hybridMultilevel"/>
     <w:tmpl w:val="43B85C26"/>
@@ -2806,7 +3342,7 @@
       </w:pPr>
     </w:lvl>
   </w:abstractNum>
-  <w:abstractNum w:abstractNumId="7">
+  <w:abstractNum w:abstractNumId="8">
     <w:nsid w:val="51AE4D08"/>
     <w:multiLevelType w:val="hybridMultilevel"/>
     <w:tmpl w:val="E37497F6"/>
@@ -2892,7 +3428,7 @@
       </w:pPr>
     </w:lvl>
   </w:abstractNum>
-  <w:abstractNum w:abstractNumId="8">
+  <w:abstractNum w:abstractNumId="9">
     <w:nsid w:val="626B71EA"/>
     <w:multiLevelType w:val="hybridMultilevel"/>
     <w:tmpl w:val="5D225A20"/>
@@ -2978,7 +3514,7 @@
       </w:pPr>
     </w:lvl>
   </w:abstractNum>
-  <w:abstractNum w:abstractNumId="9">
+  <w:abstractNum w:abstractNumId="10">
     <w:nsid w:val="68530ACC"/>
     <w:multiLevelType w:val="hybridMultilevel"/>
     <w:tmpl w:val="CE5648E4"/>
@@ -3064,7 +3600,7 @@
       </w:pPr>
     </w:lvl>
   </w:abstractNum>
-  <w:abstractNum w:abstractNumId="10">
+  <w:abstractNum w:abstractNumId="11">
     <w:nsid w:val="6EC54789"/>
     <w:multiLevelType w:val="hybridMultilevel"/>
     <w:tmpl w:val="32D815D4"/>
@@ -3150,7 +3686,7 @@
       </w:pPr>
     </w:lvl>
   </w:abstractNum>
-  <w:abstractNum w:abstractNumId="11">
+  <w:abstractNum w:abstractNumId="12">
     <w:nsid w:val="747756EB"/>
     <w:multiLevelType w:val="hybridMultilevel"/>
     <w:tmpl w:val="57027EF0"/>
@@ -3236,7 +3772,7 @@
       </w:pPr>
     </w:lvl>
   </w:abstractNum>
-  <w:abstractNum w:abstractNumId="12">
+  <w:abstractNum w:abstractNumId="13">
     <w:nsid w:val="7F720D7B"/>
     <w:multiLevelType w:val="hybridMultilevel"/>
     <w:tmpl w:val="A6E89562"/>
@@ -3323,43 +3859,46 @@
     </w:lvl>
   </w:abstractNum>
   <w:num w:numId="1">
-    <w:abstractNumId w:val="10"/>
+    <w:abstractNumId w:val="11"/>
   </w:num>
   <w:num w:numId="2">
-    <w:abstractNumId w:val="5"/>
+    <w:abstractNumId w:val="6"/>
   </w:num>
   <w:num w:numId="3">
-    <w:abstractNumId w:val="12"/>
+    <w:abstractNumId w:val="13"/>
   </w:num>
   <w:num w:numId="4">
     <w:abstractNumId w:val="0"/>
   </w:num>
   <w:num w:numId="5">
+    <w:abstractNumId w:val="5"/>
+  </w:num>
+  <w:num w:numId="6">
+    <w:abstractNumId w:val="7"/>
+  </w:num>
+  <w:num w:numId="7">
+    <w:abstractNumId w:val="3"/>
+  </w:num>
+  <w:num w:numId="8">
     <w:abstractNumId w:val="4"/>
   </w:num>
-  <w:num w:numId="6">
-    <w:abstractNumId w:val="6"/>
+  <w:num w:numId="9">
+    <w:abstractNumId w:val="8"/>
   </w:num>
-  <w:num w:numId="7">
+  <w:num w:numId="10">
+    <w:abstractNumId w:val="10"/>
+  </w:num>
+  <w:num w:numId="11">
     <w:abstractNumId w:val="2"/>
   </w:num>
-  <w:num w:numId="8">
-    <w:abstractNumId w:val="3"/>
-  </w:num>
-  <w:num w:numId="9">
-    <w:abstractNumId w:val="7"/>
-  </w:num>
-  <w:num w:numId="10">
+  <w:num w:numId="12">
     <w:abstractNumId w:val="9"/>
   </w:num>
-  <w:num w:numId="11">
+  <w:num w:numId="13">
+    <w:abstractNumId w:val="12"/>
+  </w:num>
+  <w:num w:numId="14">
     <w:abstractNumId w:val="1"/>
-  </w:num>
-  <w:num w:numId="12">
-    <w:abstractNumId w:val="8"/>
-  </w:num>
-  <w:num w:numId="13">
-    <w:abstractNumId w:val="11"/>
   </w:num>
 </w:numbering>
 </file>
@@ -4137,7 +4676,7 @@
 </file>
 
 <file path=customXml/itemProps1.xml><?xml version="1.0" encoding="utf-8"?>
-<ds:datastoreItem xmlns:ds="http://schemas.openxmlformats.org/officeDocument/2006/customXml" ds:itemID="{2AD969B1-E870-9040-BD11-0C3378C9AAC0}">
+<ds:datastoreItem xmlns:ds="http://schemas.openxmlformats.org/officeDocument/2006/customXml" ds:itemID="{B2E70121-794A-3B46-A4AE-8DC7A0E4A1EA}">
   <ds:schemaRefs>
     <ds:schemaRef ds:uri="http://schemas.openxmlformats.org/officeDocument/2006/bibliography"/>
   </ds:schemaRefs>

</xml_diff>